<commit_message>
working on the test report..
</commit_message>
<xml_diff>
--- a/docproject/official_ahns/AHNS-2010-GC-TR-001.docx
+++ b/docproject/official_ahns/AHNS-2010-GC-TR-001.docx
@@ -65,29 +65,20 @@
               <w:rPr>
                 <w:rFonts w:ascii="Times" w:hAnsi="Times"/>
               </w:rPr>
-              <w:t xml:space="preserve">WP </w:t>
+              <w:t>WP Name:</w:t>
             </w:r>
-            <w:proofErr w:type="spellStart"/>
             <w:r>
               <w:rPr>
                 <w:rFonts w:ascii="Times" w:hAnsi="Times"/>
               </w:rPr>
-              <w:t>Name:</w:t>
+              <w:t xml:space="preserve"> </w:t>
             </w:r>
             <w:r>
               <w:rPr>
                 <w:rFonts w:ascii="Times" w:hAnsi="Times"/>
                 <w:b w:val="0"/>
               </w:rPr>
-              <w:t>Ground</w:t>
-            </w:r>
-            <w:proofErr w:type="spellEnd"/>
-            <w:r>
-              <w:rPr>
-                <w:rFonts w:ascii="Times" w:hAnsi="Times"/>
-                <w:b w:val="0"/>
-              </w:rPr>
-              <w:t xml:space="preserve"> Control Station Test Report</w:t>
+              <w:t>Ground Control Station Test Report</w:t>
             </w:r>
           </w:p>
           <w:p>
@@ -337,7 +328,7 @@
                 <w:b w:val="0"/>
                 <w:bCs/>
               </w:rPr>
-              <w:t>IP and IK Code Rating</w:t>
+              <w:t>GCS Acceptance Tests</w:t>
             </w:r>
           </w:p>
         </w:tc>
@@ -370,6 +361,22 @@
                 <w:bCs/>
               </w:rPr>
             </w:pPr>
+            <w:proofErr w:type="spellStart"/>
+            <w:r>
+              <w:rPr>
+                <w:b w:val="0"/>
+                <w:bCs/>
+              </w:rPr>
+              <w:t>Overo</w:t>
+            </w:r>
+            <w:proofErr w:type="spellEnd"/>
+            <w:r>
+              <w:rPr>
+                <w:b w:val="0"/>
+                <w:bCs/>
+              </w:rPr>
+              <w:t xml:space="preserve">, Heliconnect10, </w:t>
+            </w:r>
             <w:proofErr w:type="spellStart"/>
             <w:r>
               <w:rPr>
@@ -886,7 +893,27 @@
                     <w:spacing w:line="360" w:lineRule="auto"/>
                   </w:pPr>
                   <w:r>
-                    <w:t xml:space="preserve">The AHNS Ground Control Station (GCS) is required during flight operations to process uplink and telemetry data for the purpose of airborne system monitoring and control. The data processing operations of the GCS are specified in one HLO and seven SRs with accompanying acceptance test procedures. This document describes the use of these methods to undertake acceptance testing of the final GCS design. </w:t>
+                    <w:t xml:space="preserve">The test revolves around </w:t>
+                  </w:r>
+                  <w:r>
+                    <w:t xml:space="preserve">GCS </w:t>
+                  </w:r>
+                  <w:r>
+                    <w:t xml:space="preserve">data transmission and receipt without the need for an entire airborne software system. Data is transmitted. </w:t>
+                  </w:r>
+                  <w:proofErr w:type="gramStart"/>
+                  <w:r>
+                    <w:t>and</w:t>
+                  </w:r>
+                  <w:proofErr w:type="gramEnd"/>
+                  <w:r>
+                    <w:t xml:space="preserve"> received </w:t>
+                  </w:r>
+                  <w:r>
+                    <w:t xml:space="preserve">between the GCS and </w:t>
+                  </w:r>
+                  <w:r>
+                    <w:t xml:space="preserve">a test application using the same UDP network library as the flight computer software. </w:t>
                   </w:r>
                 </w:p>
                 <w:p>
@@ -894,15 +921,16 @@
                     <w:spacing w:line="360" w:lineRule="auto"/>
                   </w:pPr>
                   <w:r>
-                    <w:t xml:space="preserve">The test revolves around data transmission and receipt without the need for an entire airborne software system. Data is transmitted. </w:t>
+                    <w:t xml:space="preserve">Received data from the airborne system is </w:t>
                   </w:r>
-                  <w:proofErr w:type="gramStart"/>
                   <w:r>
-                    <w:t>and</w:t>
+                    <w:t xml:space="preserve">logged and displayed by the GCS in fulfilment of AT-09, AT-17 and AT-18 thus the GCS meets SR-B-09, SR-D-07 and SR-D-08. </w:t>
                   </w:r>
-                  <w:proofErr w:type="gramEnd"/>
                   <w:r>
-                    <w:t xml:space="preserve"> received from a test application using the same UDP network library as the flight computer software. Received data from the airborne system is logged and displayed by the GCS. Uplink data originating from the GCS includes control system gains and parameters and be inspected from the test program output.</w:t>
+                    <w:t xml:space="preserve">Uplink data originating from the GCS includes control system gains and parameters and </w:t>
+                  </w:r>
+                  <w:r>
+                    <w:t>thus the GCS passes AT-02 and AT-08 and meets requirements SR-B-02 and SR-B-08. Finally Inspection of the log data leads to the GCS passing AT-02 and AT-08 and therefore meeting SR-B-02 and SR-B-08.</w:t>
                   </w:r>
                 </w:p>
               </w:txbxContent>
@@ -4230,13 +4258,13 @@
           <w:noProof/>
           <w:sz w:val="16"/>
         </w:rPr>
-        <w:t>18/10/2010 9:25:00</w:t>
-      </w:r>
-      <w:r>
-        <w:rPr>
-          <w:noProof/>
-        </w:rPr>
-        <w:t xml:space="preserve"> PM</w:t>
+        <w:t>21/10/2010 12:15:00</w:t>
+      </w:r>
+      <w:r>
+        <w:rPr>
+          <w:noProof/>
+        </w:rPr>
+        <w:t xml:space="preserve"> AM</w:t>
       </w:r>
     </w:fldSimple>
     <w:r>
@@ -4552,7 +4580,7 @@
               <w:noProof/>
               <w:sz w:val="20"/>
             </w:rPr>
-            <w:t>12</w:t>
+            <w:t>1</w:t>
           </w:r>
           <w:r>
             <w:rPr>

</xml_diff>